<commit_message>
commiteo 15 de febrero A LA CASINHA
</commit_message>
<xml_diff>
--- a/BD paper/catalogos/info base de datos.docx
+++ b/BD paper/catalogos/info base de datos.docx
@@ -11,7 +11,15 @@
       </w:pPr>
       <w:r>
         <w:rPr/>
-        <w:t>La base de datos en utilización cuenta con 506 eventos, de los cuales 45 están catalogados con una magnitud superior o igual a 6°. De estos 45 eventos se tiene la siguiente información:</w:t>
+        <w:t>La base de datos en utilización cuenta con 50</w:t>
+      </w:r>
+      <w:r>
+        <w:rPr/>
+        <w:t>0</w:t>
+      </w:r>
+      <w:r>
+        <w:rPr/>
+        <w:t xml:space="preserve"> eventos, de los cuales 45 están catalogados con una magnitud superior o igual a 6°. De estos 45 eventos se tiene la siguiente información:</w:t>
       </w:r>
     </w:p>
     <w:p>
@@ -163,8 +171,20 @@
           <w:i/>
           <w:iCs/>
         </w:rPr>
-        <w:t xml:space="preserve">Para eventos grandes, la interpretación visual de la llegada de las ondas es compleja, por lo que esto es un estimado sin hacer uso de la energía como condición de término del evento. </w:t>
-      </w:r>
+        <w:t>Para eventos grandes, la interpretación visual de la llegada de las ondas es compleja, por lo que esto es un estimado sin hacer uso de la energía como condición de término del evento. En la figura siguiente se muestra el gráfico de este evento.</w:t>
+      </w:r>
+    </w:p>
+    <w:p>
+      <w:pPr>
+        <w:pStyle w:val="Normal"/>
+        <w:bidi w:val="0"/>
+        <w:jc w:val="left"/>
+        <w:rPr>
+          <w:b/>
+          <w:b/>
+          <w:bCs/>
+        </w:rPr>
+      </w:pPr>
       <w:r>
         <w:rPr>
           <w:b w:val="false"/>
@@ -172,38 +192,75 @@
           <w:i/>
           <w:iCs/>
         </w:rPr>
-        <w:t>En la figura siguiente se muestra el gráfico de este evento.</w:t>
-      </w:r>
-    </w:p>
-    <w:p>
-      <w:pPr>
-        <w:pStyle w:val="Normal"/>
-        <w:bidi w:val="0"/>
-        <w:jc w:val="left"/>
-        <w:rPr>
-          <w:b/>
-          <w:b/>
-          <w:bCs/>
-        </w:rPr>
-      </w:pPr>
-      <w:r>
-        <w:rPr>
-          <w:b w:val="false"/>
-          <w:bCs w:val="false"/>
-          <w:i/>
-          <w:iCs/>
-        </w:rPr>
-        <w:t xml:space="preserve">Cabe mencionar además que la primera estación que posee una traza para este evento es recién la 5ta más cercana al </w:t>
-      </w:r>
-      <w:r>
+        <w:t>Cabe mencionar además que la primera estación que posee una traza para este evento es recién la 5ta más cercana al epicentro.</w:t>
+      </w:r>
+    </w:p>
+    <w:p>
+      <w:pPr>
+        <w:pStyle w:val="Normal"/>
+        <w:bidi w:val="0"/>
+        <w:jc w:val="left"/>
+        <w:rPr>
+          <w:b/>
+          <w:b/>
+          <w:bCs/>
+        </w:rPr>
+      </w:pPr>
+      <w:r>
+        <w:rPr/>
+      </w:r>
+    </w:p>
+    <w:p>
+      <w:pPr>
+        <w:pStyle w:val="Normal"/>
+        <w:bidi w:val="0"/>
+        <w:jc w:val="left"/>
+        <w:rPr>
+          <w:b/>
+          <w:b/>
+          <w:bCs/>
+        </w:rPr>
+      </w:pPr>
+      <w:r>
+        <w:rPr/>
+      </w:r>
+    </w:p>
+    <w:p>
+      <w:pPr>
+        <w:pStyle w:val="Normal"/>
+        <w:bidi w:val="0"/>
+        <w:jc w:val="left"/>
+        <w:rPr>
+          <w:b/>
+          <w:b/>
+          <w:bCs/>
+        </w:rPr>
+      </w:pPr>
+      <w:r>
+        <w:rPr/>
+      </w:r>
+    </w:p>
+    <w:p>
+      <w:pPr>
+        <w:pStyle w:val="Normal"/>
+        <w:bidi w:val="0"/>
+        <w:jc w:val="left"/>
+        <w:rPr>
+          <w:b/>
+          <w:b/>
+          <w:bCs/>
+        </w:rPr>
+      </w:pPr>
+      <w:r>
+        <w:rPr/>
         <w:drawing>
           <wp:anchor behindDoc="0" distT="0" distB="0" distL="0" distR="0" simplePos="0" locked="0" layoutInCell="1" allowOverlap="1" relativeHeight="2">
             <wp:simplePos x="0" y="0"/>
             <wp:positionH relativeFrom="column">
-              <wp:posOffset>162560</wp:posOffset>
+              <wp:posOffset>257810</wp:posOffset>
             </wp:positionH>
             <wp:positionV relativeFrom="paragraph">
-              <wp:posOffset>701040</wp:posOffset>
+              <wp:posOffset>89535</wp:posOffset>
             </wp:positionV>
             <wp:extent cx="5609590" cy="2671445"/>
             <wp:effectExtent l="0" t="0" r="0" b="0"/>
@@ -242,23 +299,485 @@
           </wp:anchor>
         </w:drawing>
       </w:r>
-      <w:r>
-        <w:rPr>
-          <w:b w:val="false"/>
-          <w:bCs w:val="false"/>
-          <w:i/>
-          <w:iCs/>
-        </w:rPr>
-        <w:t>e</w:t>
-      </w:r>
-      <w:r>
-        <w:rPr>
-          <w:b w:val="false"/>
-          <w:bCs w:val="false"/>
-          <w:i/>
-          <w:iCs/>
-        </w:rPr>
-        <w:t>picentro.</w:t>
+    </w:p>
+    <w:p>
+      <w:pPr>
+        <w:pStyle w:val="Normal"/>
+        <w:bidi w:val="0"/>
+        <w:jc w:val="left"/>
+        <w:rPr>
+          <w:b/>
+          <w:b/>
+          <w:bCs/>
+        </w:rPr>
+      </w:pPr>
+      <w:r>
+        <w:rPr/>
+      </w:r>
+    </w:p>
+    <w:p>
+      <w:pPr>
+        <w:pStyle w:val="Normal"/>
+        <w:bidi w:val="0"/>
+        <w:jc w:val="left"/>
+        <w:rPr>
+          <w:b/>
+          <w:b/>
+          <w:bCs/>
+        </w:rPr>
+      </w:pPr>
+      <w:r>
+        <w:rPr/>
+      </w:r>
+    </w:p>
+    <w:p>
+      <w:pPr>
+        <w:pStyle w:val="Normal"/>
+        <w:bidi w:val="0"/>
+        <w:jc w:val="left"/>
+        <w:rPr>
+          <w:b/>
+          <w:b/>
+          <w:bCs/>
+        </w:rPr>
+      </w:pPr>
+      <w:r>
+        <w:rPr/>
+      </w:r>
+    </w:p>
+    <w:p>
+      <w:pPr>
+        <w:pStyle w:val="Normal"/>
+        <w:bidi w:val="0"/>
+        <w:jc w:val="left"/>
+        <w:rPr>
+          <w:b/>
+          <w:b/>
+          <w:bCs/>
+        </w:rPr>
+      </w:pPr>
+      <w:r>
+        <w:rPr/>
+      </w:r>
+    </w:p>
+    <w:p>
+      <w:pPr>
+        <w:pStyle w:val="Normal"/>
+        <w:bidi w:val="0"/>
+        <w:jc w:val="left"/>
+        <w:rPr>
+          <w:b/>
+          <w:b/>
+          <w:bCs/>
+        </w:rPr>
+      </w:pPr>
+      <w:r>
+        <w:rPr/>
+      </w:r>
+    </w:p>
+    <w:p>
+      <w:pPr>
+        <w:pStyle w:val="Normal"/>
+        <w:bidi w:val="0"/>
+        <w:jc w:val="left"/>
+        <w:rPr>
+          <w:b/>
+          <w:b/>
+          <w:bCs/>
+        </w:rPr>
+      </w:pPr>
+      <w:r>
+        <w:rPr/>
+      </w:r>
+    </w:p>
+    <w:p>
+      <w:pPr>
+        <w:pStyle w:val="Normal"/>
+        <w:bidi w:val="0"/>
+        <w:jc w:val="left"/>
+        <w:rPr>
+          <w:b/>
+          <w:b/>
+          <w:bCs/>
+        </w:rPr>
+      </w:pPr>
+      <w:r>
+        <w:rPr/>
+      </w:r>
+    </w:p>
+    <w:p>
+      <w:pPr>
+        <w:pStyle w:val="Normal"/>
+        <w:bidi w:val="0"/>
+        <w:jc w:val="left"/>
+        <w:rPr>
+          <w:b/>
+          <w:b/>
+          <w:bCs/>
+        </w:rPr>
+      </w:pPr>
+      <w:r>
+        <w:rPr/>
+      </w:r>
+    </w:p>
+    <w:p>
+      <w:pPr>
+        <w:pStyle w:val="Normal"/>
+        <w:bidi w:val="0"/>
+        <w:jc w:val="left"/>
+        <w:rPr>
+          <w:b/>
+          <w:b/>
+          <w:bCs/>
+        </w:rPr>
+      </w:pPr>
+      <w:r>
+        <w:rPr/>
+      </w:r>
+    </w:p>
+    <w:p>
+      <w:pPr>
+        <w:pStyle w:val="Normal"/>
+        <w:bidi w:val="0"/>
+        <w:jc w:val="left"/>
+        <w:rPr>
+          <w:b/>
+          <w:b/>
+          <w:bCs/>
+        </w:rPr>
+      </w:pPr>
+      <w:r>
+        <w:rPr/>
+      </w:r>
+    </w:p>
+    <w:p>
+      <w:pPr>
+        <w:pStyle w:val="Normal"/>
+        <w:bidi w:val="0"/>
+        <w:jc w:val="left"/>
+        <w:rPr>
+          <w:b/>
+          <w:b/>
+          <w:bCs/>
+        </w:rPr>
+      </w:pPr>
+      <w:r>
+        <w:rPr/>
+      </w:r>
+    </w:p>
+    <w:p>
+      <w:pPr>
+        <w:pStyle w:val="Normal"/>
+        <w:bidi w:val="0"/>
+        <w:jc w:val="left"/>
+        <w:rPr>
+          <w:b/>
+          <w:b/>
+          <w:bCs/>
+        </w:rPr>
+      </w:pPr>
+      <w:r>
+        <w:rPr/>
+      </w:r>
+    </w:p>
+    <w:p>
+      <w:pPr>
+        <w:pStyle w:val="Normal"/>
+        <w:bidi w:val="0"/>
+        <w:jc w:val="left"/>
+        <w:rPr>
+          <w:b/>
+          <w:b/>
+          <w:bCs/>
+        </w:rPr>
+      </w:pPr>
+      <w:r>
+        <w:rPr/>
+      </w:r>
+    </w:p>
+    <w:p>
+      <w:pPr>
+        <w:pStyle w:val="Normal"/>
+        <w:bidi w:val="0"/>
+        <w:jc w:val="left"/>
+        <w:rPr>
+          <w:b/>
+          <w:b/>
+          <w:bCs/>
+        </w:rPr>
+      </w:pPr>
+      <w:r>
+        <w:rPr/>
+      </w:r>
+    </w:p>
+    <w:p>
+      <w:pPr>
+        <w:pStyle w:val="Normal"/>
+        <w:bidi w:val="0"/>
+        <w:jc w:val="left"/>
+        <w:rPr>
+          <w:b/>
+          <w:b/>
+          <w:bCs/>
+        </w:rPr>
+      </w:pPr>
+      <w:r>
+        <w:rPr/>
+      </w:r>
+    </w:p>
+    <w:p>
+      <w:pPr>
+        <w:pStyle w:val="Normal"/>
+        <w:bidi w:val="0"/>
+        <w:jc w:val="left"/>
+        <w:rPr>
+          <w:b/>
+          <w:b/>
+          <w:bCs/>
+        </w:rPr>
+      </w:pPr>
+      <w:r>
+        <w:rPr/>
+      </w:r>
+    </w:p>
+    <w:p>
+      <w:pPr>
+        <w:pStyle w:val="Normal"/>
+        <w:bidi w:val="0"/>
+        <w:jc w:val="left"/>
+        <w:rPr>
+          <w:b/>
+          <w:b/>
+          <w:bCs/>
+        </w:rPr>
+      </w:pPr>
+      <w:r>
+        <w:rPr/>
+      </w:r>
+    </w:p>
+    <w:p>
+      <w:pPr>
+        <w:pStyle w:val="Normal"/>
+        <w:bidi w:val="0"/>
+        <w:jc w:val="left"/>
+        <w:rPr>
+          <w:b/>
+          <w:b/>
+          <w:bCs/>
+        </w:rPr>
+      </w:pPr>
+      <w:r>
+        <w:rPr/>
+      </w:r>
+    </w:p>
+    <w:p>
+      <w:pPr>
+        <w:pStyle w:val="Normal"/>
+        <w:bidi w:val="0"/>
+        <w:jc w:val="left"/>
+        <w:rPr>
+          <w:b/>
+          <w:b/>
+          <w:bCs/>
+        </w:rPr>
+      </w:pPr>
+      <w:r>
+        <w:rPr/>
+      </w:r>
+    </w:p>
+    <w:p>
+      <w:pPr>
+        <w:pStyle w:val="Normal"/>
+        <w:bidi w:val="0"/>
+        <w:jc w:val="left"/>
+        <w:rPr>
+          <w:b/>
+          <w:b/>
+          <w:bCs/>
+        </w:rPr>
+      </w:pPr>
+      <w:r>
+        <w:rPr/>
+      </w:r>
+    </w:p>
+    <w:p>
+      <w:pPr>
+        <w:pStyle w:val="Normal"/>
+        <w:bidi w:val="0"/>
+        <w:jc w:val="left"/>
+        <w:rPr>
+          <w:b/>
+          <w:b/>
+          <w:bCs/>
+        </w:rPr>
+      </w:pPr>
+      <w:r>
+        <w:rPr/>
+      </w:r>
+    </w:p>
+    <w:p>
+      <w:pPr>
+        <w:pStyle w:val="Normal"/>
+        <w:bidi w:val="0"/>
+        <w:jc w:val="left"/>
+        <w:rPr>
+          <w:b/>
+          <w:b/>
+          <w:bCs/>
+        </w:rPr>
+      </w:pPr>
+      <w:r>
+        <w:rPr/>
+      </w:r>
+    </w:p>
+    <w:p>
+      <w:pPr>
+        <w:pStyle w:val="Normal"/>
+        <w:bidi w:val="0"/>
+        <w:jc w:val="left"/>
+        <w:rPr>
+          <w:b/>
+          <w:b/>
+          <w:bCs/>
+        </w:rPr>
+      </w:pPr>
+      <w:r>
+        <w:rPr/>
+      </w:r>
+    </w:p>
+    <w:p>
+      <w:pPr>
+        <w:pStyle w:val="Normal"/>
+        <w:bidi w:val="0"/>
+        <w:jc w:val="left"/>
+        <w:rPr>
+          <w:b/>
+          <w:b/>
+          <w:bCs/>
+        </w:rPr>
+      </w:pPr>
+      <w:r>
+        <w:rPr/>
+      </w:r>
+    </w:p>
+    <w:p>
+      <w:pPr>
+        <w:pStyle w:val="Normal"/>
+        <w:bidi w:val="0"/>
+        <w:jc w:val="left"/>
+        <w:rPr>
+          <w:b/>
+          <w:b/>
+          <w:bCs/>
+        </w:rPr>
+      </w:pPr>
+      <w:r>
+        <w:rPr/>
+      </w:r>
+    </w:p>
+    <w:p>
+      <w:pPr>
+        <w:pStyle w:val="Normal"/>
+        <w:bidi w:val="0"/>
+        <w:jc w:val="left"/>
+        <w:rPr>
+          <w:b/>
+          <w:b/>
+          <w:bCs/>
+        </w:rPr>
+      </w:pPr>
+      <w:r>
+        <w:rPr/>
+      </w:r>
+    </w:p>
+    <w:p>
+      <w:pPr>
+        <w:pStyle w:val="Normal"/>
+        <w:bidi w:val="0"/>
+        <w:jc w:val="left"/>
+        <w:rPr>
+          <w:b/>
+          <w:b/>
+          <w:bCs/>
+        </w:rPr>
+      </w:pPr>
+      <w:r>
+        <w:rPr/>
+      </w:r>
+    </w:p>
+    <w:p>
+      <w:pPr>
+        <w:pStyle w:val="Normal"/>
+        <w:bidi w:val="0"/>
+        <w:jc w:val="left"/>
+        <w:rPr>
+          <w:b/>
+          <w:b/>
+          <w:bCs/>
+        </w:rPr>
+      </w:pPr>
+      <w:r>
+        <w:rPr/>
+      </w:r>
+    </w:p>
+    <w:p>
+      <w:pPr>
+        <w:pStyle w:val="Normal"/>
+        <w:bidi w:val="0"/>
+        <w:jc w:val="left"/>
+        <w:rPr>
+          <w:b/>
+          <w:b/>
+          <w:bCs/>
+        </w:rPr>
+      </w:pPr>
+      <w:r>
+        <w:rPr/>
+      </w:r>
+    </w:p>
+    <w:p>
+      <w:pPr>
+        <w:pStyle w:val="Normal"/>
+        <w:bidi w:val="0"/>
+        <w:jc w:val="left"/>
+        <w:rPr>
+          <w:b/>
+          <w:b/>
+          <w:bCs/>
+        </w:rPr>
+      </w:pPr>
+      <w:r>
+        <w:rPr/>
+      </w:r>
+    </w:p>
+    <w:p>
+      <w:pPr>
+        <w:pStyle w:val="Normal"/>
+        <w:bidi w:val="0"/>
+        <w:jc w:val="left"/>
+        <w:rPr>
+          <w:b/>
+          <w:b/>
+          <w:bCs/>
+        </w:rPr>
+      </w:pPr>
+      <w:r>
+        <w:rPr/>
+      </w:r>
+    </w:p>
+    <w:p>
+      <w:pPr>
+        <w:pStyle w:val="Normal"/>
+        <w:bidi w:val="0"/>
+        <w:jc w:val="left"/>
+        <w:rPr>
+          <w:b/>
+          <w:b/>
+          <w:bCs/>
+        </w:rPr>
+      </w:pPr>
+      <w:r>
+        <w:rPr/>
       </w:r>
     </w:p>
     <w:sectPr>
@@ -548,6 +1067,7 @@
       <w:rPr>
         <w:rFonts w:ascii="Liberation Serif" w:hAnsi="Liberation Serif" w:eastAsia="Noto Serif CJK SC" w:cs="Lohit Devanagari"/>
         <w:kern w:val="2"/>
+        <w:sz w:val="20"/>
         <w:szCs w:val="24"/>
         <w:lang w:val="en-US" w:eastAsia="zh-CN" w:bidi="hi-IN"/>
       </w:rPr>

</xml_diff>